<commit_message>
1st DB lab almost done
</commit_message>
<xml_diff>
--- a/DB/lab_1/report.docx
+++ b/DB/lab_1/report.docx
@@ -601,7 +601,10 @@
           <w:pPr>
             <w:pStyle w:val="Heading1"/>
             <w:rPr>
+              <w:rStyle w:val="Strong"/>
               <w:rFonts w:ascii="Arial" w:hAnsi="Arial" w:cs="Arial"/>
+              <w:b w:val="0"/>
+              <w:bCs w:val="0"/>
             </w:rPr>
           </w:pPr>
           <w:r>
@@ -615,6 +618,7 @@
           </w:r>
           <w:bookmarkEnd w:id="1"/>
         </w:p>
+        <w:p/>
         <w:p>
           <w:pPr>
             <w:pStyle w:val="TOC1"/>
@@ -1687,6 +1691,7 @@
       </w:r>
       <w:bookmarkEnd w:id="4"/>
     </w:p>
+    <w:p/>
     <w:p>
       <w:pPr>
         <w:rPr>
@@ -1699,11 +1704,16 @@
           <w:rFonts w:ascii="Arial" w:hAnsi="Arial" w:cs="Arial"/>
           <w:lang w:val="en-RU"/>
         </w:rPr>
-        <w:t>Стержневые: ученый, работа, результат, цель</w:t>
+        <w:t>Стержневые:</w:t>
       </w:r>
     </w:p>
     <w:p>
       <w:pPr>
+        <w:pStyle w:val="ListParagraph"/>
+        <w:numPr>
+          <w:ilvl w:val="0"/>
+          <w:numId w:val="9"/>
+        </w:numPr>
         <w:rPr>
           <w:rFonts w:ascii="Arial" w:hAnsi="Arial" w:cs="Arial"/>
           <w:lang w:val="en-RU"/>
@@ -1714,19 +1724,50 @@
           <w:rFonts w:ascii="Arial" w:hAnsi="Arial" w:cs="Arial"/>
           <w:lang w:val="en-RU"/>
         </w:rPr>
-        <w:t>Характеристические: местоположение</w:t>
+        <w:t>У</w:t>
+      </w:r>
+      <w:r>
+        <w:rPr>
+          <w:rFonts w:ascii="Arial" w:hAnsi="Arial" w:cs="Arial"/>
+          <w:lang w:val="en-RU"/>
+        </w:rPr>
+        <w:t>ченый</w:t>
       </w:r>
     </w:p>
     <w:p>
       <w:pPr>
+        <w:pStyle w:val="ListParagraph"/>
+        <w:numPr>
+          <w:ilvl w:val="0"/>
+          <w:numId w:val="9"/>
+        </w:numPr>
         <w:rPr>
           <w:rFonts w:ascii="Arial" w:hAnsi="Arial" w:cs="Arial"/>
           <w:lang w:val="en-RU"/>
         </w:rPr>
       </w:pPr>
+      <w:r>
+        <w:rPr>
+          <w:rFonts w:ascii="Arial" w:hAnsi="Arial" w:cs="Arial"/>
+          <w:lang w:val="en-RU"/>
+        </w:rPr>
+        <w:t>Р</w:t>
+      </w:r>
+      <w:r>
+        <w:rPr>
+          <w:rFonts w:ascii="Arial" w:hAnsi="Arial" w:cs="Arial"/>
+          <w:lang w:val="en-RU"/>
+        </w:rPr>
+        <w:t>абота</w:t>
+      </w:r>
     </w:p>
     <w:p>
       <w:pPr>
+        <w:pStyle w:val="ListParagraph"/>
+        <w:numPr>
+          <w:ilvl w:val="0"/>
+          <w:numId w:val="9"/>
+        </w:numPr>
         <w:rPr>
           <w:rFonts w:ascii="Arial" w:hAnsi="Arial" w:cs="Arial"/>
           <w:lang w:val="en-RU"/>
@@ -1737,18 +1778,177 @@
           <w:rFonts w:ascii="Arial" w:hAnsi="Arial" w:cs="Arial"/>
           <w:lang w:val="en-RU"/>
         </w:rPr>
-        <w:t>Ассоциативные: работа ученого</w:t>
+        <w:t>Р</w:t>
+      </w:r>
+      <w:r>
+        <w:rPr>
+          <w:rFonts w:ascii="Arial" w:hAnsi="Arial" w:cs="Arial"/>
+          <w:lang w:val="en-RU"/>
+        </w:rPr>
+        <w:t>езультат</w:t>
+      </w:r>
+      <w:r>
+        <w:rPr>
+          <w:rFonts w:ascii="Arial" w:hAnsi="Arial" w:cs="Arial"/>
+          <w:lang w:val="en-RU"/>
+        </w:rPr>
+        <w:tab/>
       </w:r>
     </w:p>
     <w:p>
       <w:pPr>
+        <w:ind w:left="360"/>
         <w:rPr>
           <w:rFonts w:ascii="Arial" w:hAnsi="Arial" w:cs="Arial"/>
+          <w:lang w:val="en-RU"/>
         </w:rPr>
       </w:pPr>
     </w:p>
     <w:p>
       <w:pPr>
+        <w:rPr>
+          <w:rFonts w:ascii="Arial" w:hAnsi="Arial" w:cs="Arial"/>
+          <w:lang w:val="en-RU"/>
+        </w:rPr>
+      </w:pPr>
+      <w:r>
+        <w:rPr>
+          <w:rFonts w:ascii="Arial" w:hAnsi="Arial" w:cs="Arial"/>
+          <w:lang w:val="en-RU"/>
+        </w:rPr>
+        <w:t>Характеристические:</w:t>
+      </w:r>
+    </w:p>
+    <w:p>
+      <w:pPr>
+        <w:pStyle w:val="ListParagraph"/>
+        <w:numPr>
+          <w:ilvl w:val="0"/>
+          <w:numId w:val="10"/>
+        </w:numPr>
+        <w:rPr>
+          <w:rFonts w:ascii="Arial" w:hAnsi="Arial" w:cs="Arial"/>
+          <w:lang w:val="en-RU"/>
+        </w:rPr>
+      </w:pPr>
+      <w:r>
+        <w:rPr>
+          <w:rFonts w:ascii="Arial" w:hAnsi="Arial" w:cs="Arial"/>
+        </w:rPr>
+        <w:t>М</w:t>
+      </w:r>
+      <w:r>
+        <w:rPr>
+          <w:rFonts w:ascii="Arial" w:hAnsi="Arial" w:cs="Arial"/>
+          <w:lang w:val="en-RU"/>
+        </w:rPr>
+        <w:t>естоположение</w:t>
+      </w:r>
+    </w:p>
+    <w:p>
+      <w:pPr>
+        <w:pStyle w:val="ListParagraph"/>
+        <w:numPr>
+          <w:ilvl w:val="0"/>
+          <w:numId w:val="10"/>
+        </w:numPr>
+        <w:rPr>
+          <w:rFonts w:ascii="Arial" w:hAnsi="Arial" w:cs="Arial"/>
+          <w:lang w:val="en-RU"/>
+        </w:rPr>
+      </w:pPr>
+      <w:r>
+        <w:rPr>
+          <w:rFonts w:ascii="Arial" w:hAnsi="Arial" w:cs="Arial"/>
+        </w:rPr>
+        <w:t>Ц</w:t>
+      </w:r>
+      <w:r>
+        <w:rPr>
+          <w:rFonts w:ascii="Arial" w:hAnsi="Arial" w:cs="Arial"/>
+          <w:lang w:val="en-RU"/>
+        </w:rPr>
+        <w:t>ель</w:t>
+      </w:r>
+    </w:p>
+    <w:p>
+      <w:pPr>
+        <w:pStyle w:val="ListParagraph"/>
+        <w:numPr>
+          <w:ilvl w:val="0"/>
+          <w:numId w:val="10"/>
+        </w:numPr>
+        <w:rPr>
+          <w:rFonts w:ascii="Arial" w:hAnsi="Arial" w:cs="Arial"/>
+          <w:lang w:val="en-RU"/>
+        </w:rPr>
+      </w:pPr>
+      <w:r>
+        <w:rPr>
+          <w:rFonts w:ascii="Arial" w:hAnsi="Arial" w:cs="Arial"/>
+        </w:rPr>
+        <w:t>Результат</w:t>
+      </w:r>
+    </w:p>
+    <w:p>
+      <w:pPr>
+        <w:pStyle w:val="ListParagraph"/>
+        <w:rPr>
+          <w:rFonts w:ascii="Arial" w:hAnsi="Arial" w:cs="Arial"/>
+          <w:lang w:val="en-RU"/>
+        </w:rPr>
+      </w:pPr>
+    </w:p>
+    <w:p>
+      <w:pPr>
+        <w:rPr>
+          <w:rFonts w:ascii="Arial" w:hAnsi="Arial" w:cs="Arial"/>
+          <w:lang w:val="en-RU"/>
+        </w:rPr>
+      </w:pPr>
+      <w:r>
+        <w:rPr>
+          <w:rFonts w:ascii="Arial" w:hAnsi="Arial" w:cs="Arial"/>
+          <w:lang w:val="en-RU"/>
+        </w:rPr>
+        <w:t>Ассоциативные:</w:t>
+      </w:r>
+    </w:p>
+    <w:p>
+      <w:pPr>
+        <w:pStyle w:val="ListParagraph"/>
+        <w:numPr>
+          <w:ilvl w:val="0"/>
+          <w:numId w:val="10"/>
+        </w:numPr>
+        <w:rPr>
+          <w:rFonts w:ascii="Arial" w:hAnsi="Arial" w:cs="Arial"/>
+          <w:lang w:val="en-RU"/>
+        </w:rPr>
+      </w:pPr>
+      <w:r>
+        <w:rPr>
+          <w:rFonts w:ascii="Arial" w:hAnsi="Arial" w:cs="Arial"/>
+        </w:rPr>
+        <w:t>Р</w:t>
+      </w:r>
+      <w:r>
+        <w:rPr>
+          <w:rFonts w:ascii="Arial" w:hAnsi="Arial" w:cs="Arial"/>
+          <w:lang w:val="en-RU"/>
+        </w:rPr>
+        <w:t>абота ученого</w:t>
+      </w:r>
+    </w:p>
+    <w:p>
+      <w:pPr>
+        <w:rPr>
+          <w:rFonts w:ascii="Arial" w:hAnsi="Arial" w:cs="Arial"/>
+        </w:rPr>
+      </w:pPr>
+    </w:p>
+    <w:p>
+      <w:pPr>
         <w:pStyle w:val="Heading1"/>
         <w:rPr>
           <w:rFonts w:ascii="Arial" w:hAnsi="Arial" w:cs="Arial"/>
@@ -1764,6 +1964,7 @@
       </w:r>
       <w:bookmarkEnd w:id="5"/>
     </w:p>
+    <w:p/>
     <w:p>
       <w:pPr>
         <w:pStyle w:val="Heading2"/>
@@ -1781,21 +1982,15 @@
       <w:bookmarkEnd w:id="6"/>
     </w:p>
     <w:p>
-      <w:pPr>
-        <w:rPr>
-          <w:rFonts w:ascii="Arial" w:hAnsi="Arial" w:cs="Arial"/>
-        </w:rPr>
-      </w:pPr>
-      <w:r>
-        <w:rPr>
-          <w:rFonts w:ascii="Arial" w:hAnsi="Arial" w:cs="Arial"/>
+      <w:r>
+        <w:rPr>
           <w:noProof/>
         </w:rPr>
         <w:drawing>
-          <wp:inline distT="0" distB="0" distL="0" distR="0" wp14:anchorId="79D9CBA5" wp14:editId="5FFE7337">
-            <wp:extent cx="4731327" cy="4768881"/>
-            <wp:effectExtent l="0" t="0" r="6350" b="0"/>
-            <wp:docPr id="857030630" name="Picture 1"/>
+          <wp:inline distT="0" distB="0" distL="0" distR="0" wp14:anchorId="68882E8C" wp14:editId="60BE4316">
+            <wp:extent cx="4748107" cy="4826621"/>
+            <wp:effectExtent l="0" t="0" r="1905" b="0"/>
+            <wp:docPr id="1495071834" name="Picture 4"/>
             <wp:cNvGraphicFramePr>
               <a:graphicFrameLocks xmlns:a="http://schemas.openxmlformats.org/drawingml/2006/main" noChangeAspect="1"/>
             </wp:cNvGraphicFramePr>
@@ -1803,7 +1998,7 @@
               <a:graphicData uri="http://schemas.openxmlformats.org/drawingml/2006/picture">
                 <pic:pic xmlns:pic="http://schemas.openxmlformats.org/drawingml/2006/picture">
                   <pic:nvPicPr>
-                    <pic:cNvPr id="857030630" name="Picture 857030630"/>
+                    <pic:cNvPr id="1495071834" name="Picture 1495071834"/>
                     <pic:cNvPicPr/>
                   </pic:nvPicPr>
                   <pic:blipFill>
@@ -1821,7 +2016,7 @@
                   <pic:spPr>
                     <a:xfrm>
                       <a:off x="0" y="0"/>
-                      <a:ext cx="4756541" cy="4794295"/>
+                      <a:ext cx="4844593" cy="4924703"/>
                     </a:xfrm>
                     <a:prstGeom prst="rect">
                       <a:avLst/>
@@ -1836,6 +2031,13 @@
     </w:p>
     <w:p>
       <w:pPr>
+        <w:rPr>
+          <w:rFonts w:ascii="Arial" w:hAnsi="Arial" w:cs="Arial"/>
+        </w:rPr>
+      </w:pPr>
+    </w:p>
+    <w:p>
+      <w:pPr>
         <w:pStyle w:val="Heading2"/>
         <w:rPr>
           <w:rFonts w:ascii="Arial" w:hAnsi="Arial" w:cs="Arial"/>
@@ -1862,10 +2064,10 @@
           <w:noProof/>
         </w:rPr>
         <w:drawing>
-          <wp:inline distT="0" distB="0" distL="0" distR="0" wp14:anchorId="5C37B58B" wp14:editId="77039881">
-            <wp:extent cx="6412089" cy="4047583"/>
-            <wp:effectExtent l="0" t="0" r="1905" b="3810"/>
-            <wp:docPr id="1911190737" name="Picture 2"/>
+          <wp:inline distT="0" distB="0" distL="0" distR="0" wp14:anchorId="03FD9EC1" wp14:editId="0AFE8197">
+            <wp:extent cx="6441440" cy="4031315"/>
+            <wp:effectExtent l="0" t="0" r="0" b="0"/>
+            <wp:docPr id="1817650104" name="Picture 5"/>
             <wp:cNvGraphicFramePr>
               <a:graphicFrameLocks xmlns:a="http://schemas.openxmlformats.org/drawingml/2006/main" noChangeAspect="1"/>
             </wp:cNvGraphicFramePr>
@@ -1873,7 +2075,7 @@
               <a:graphicData uri="http://schemas.openxmlformats.org/drawingml/2006/picture">
                 <pic:pic xmlns:pic="http://schemas.openxmlformats.org/drawingml/2006/picture">
                   <pic:nvPicPr>
-                    <pic:cNvPr id="1911190737" name="Picture 1911190737"/>
+                    <pic:cNvPr id="1817650104" name="Picture 1817650104"/>
                     <pic:cNvPicPr/>
                   </pic:nvPicPr>
                   <pic:blipFill>
@@ -1891,7 +2093,7 @@
                   <pic:spPr>
                     <a:xfrm>
                       <a:off x="0" y="0"/>
-                      <a:ext cx="6436330" cy="4062885"/>
+                      <a:ext cx="6452765" cy="4038403"/>
                     </a:xfrm>
                     <a:prstGeom prst="rect">
                       <a:avLst/>
@@ -1903,20 +2105,6 @@
           </wp:inline>
         </w:drawing>
       </w:r>
-    </w:p>
-    <w:p>
-      <w:pPr>
-        <w:rPr>
-          <w:rFonts w:ascii="Arial" w:hAnsi="Arial" w:cs="Arial"/>
-        </w:rPr>
-      </w:pPr>
-    </w:p>
-    <w:p>
-      <w:pPr>
-        <w:rPr>
-          <w:rFonts w:ascii="Arial" w:hAnsi="Arial" w:cs="Arial"/>
-        </w:rPr>
-      </w:pPr>
     </w:p>
     <w:p>
       <w:pPr>
@@ -9053,6 +9241,69 @@
           <w:lang w:eastAsia="ru-RU" w:bidi="ar-SA"/>
         </w:rPr>
       </w:pPr>
+      <w:r>
+        <w:rPr>
+          <w:rFonts w:ascii="Arial" w:hAnsi="Arial" w:cs="Arial"/>
+          <w:lang w:eastAsia="ru-RU" w:bidi="ar-SA"/>
+        </w:rPr>
+        <w:t xml:space="preserve">Во время работы над лабораторной работой я ознакомился с архитектурой построения БД </w:t>
+      </w:r>
+      <w:r>
+        <w:rPr>
+          <w:rFonts w:ascii="Arial" w:hAnsi="Arial" w:cs="Arial"/>
+          <w:lang w:val="en-US" w:eastAsia="ru-RU" w:bidi="ar-SA"/>
+        </w:rPr>
+        <w:t>ANSI</w:t>
+      </w:r>
+      <w:r>
+        <w:rPr>
+          <w:rFonts w:ascii="Arial" w:hAnsi="Arial" w:cs="Arial"/>
+          <w:lang w:eastAsia="ru-RU" w:bidi="ar-SA"/>
+        </w:rPr>
+        <w:t>-</w:t>
+      </w:r>
+      <w:r>
+        <w:rPr>
+          <w:rFonts w:ascii="Arial" w:hAnsi="Arial" w:cs="Arial"/>
+          <w:lang w:val="en-US" w:eastAsia="ru-RU" w:bidi="ar-SA"/>
+        </w:rPr>
+        <w:t>SPARC</w:t>
+      </w:r>
+      <w:r>
+        <w:rPr>
+          <w:rFonts w:ascii="Arial" w:hAnsi="Arial" w:cs="Arial"/>
+          <w:lang w:eastAsia="ru-RU" w:bidi="ar-SA"/>
+        </w:rPr>
+        <w:t xml:space="preserve">, синтаксисом </w:t>
+      </w:r>
+      <w:r>
+        <w:rPr>
+          <w:rFonts w:ascii="Arial" w:hAnsi="Arial" w:cs="Arial"/>
+          <w:lang w:val="en-US" w:eastAsia="ru-RU" w:bidi="ar-SA"/>
+        </w:rPr>
+        <w:t>PostgreSQL</w:t>
+      </w:r>
+      <w:r>
+        <w:rPr>
+          <w:rFonts w:ascii="Arial" w:hAnsi="Arial" w:cs="Arial"/>
+          <w:lang w:eastAsia="ru-RU" w:bidi="ar-SA"/>
+        </w:rPr>
+        <w:t xml:space="preserve">, </w:t>
+      </w:r>
+      <w:r>
+        <w:rPr>
+          <w:rFonts w:ascii="Arial" w:hAnsi="Arial" w:cs="Arial"/>
+          <w:lang w:eastAsia="ru-RU" w:bidi="ar-SA"/>
+        </w:rPr>
+        <w:t xml:space="preserve">освоил азы проектирования </w:t>
+      </w:r>
+      <w:r>
+        <w:rPr>
+          <w:rFonts w:ascii="Arial" w:hAnsi="Arial" w:cs="Arial"/>
+          <w:lang w:eastAsia="ru-RU" w:bidi="ar-SA"/>
+        </w:rPr>
+        <w:t>БД.</w:t>
+      </w:r>
     </w:p>
     <w:sectPr>
       <w:footerReference w:type="even" r:id="rId10"/>
@@ -9759,6 +10010,119 @@
     </w:lvl>
   </w:abstractNum>
   <w:abstractNum w:abstractNumId="6" w15:restartNumberingAfterBreak="0">
+    <w:nsid w:val="44B922B9"/>
+    <w:multiLevelType w:val="hybridMultilevel"/>
+    <w:tmpl w:val="BA0032DA"/>
+    <w:lvl w:ilvl="0" w:tplc="08090001">
+      <w:start w:val="1"/>
+      <w:numFmt w:val="bullet"/>
+      <w:lvlText w:val=""/>
+      <w:lvlJc w:val="left"/>
+      <w:pPr>
+        <w:ind w:left="720" w:hanging="360"/>
+      </w:pPr>
+      <w:rPr>
+        <w:rFonts w:ascii="Symbol" w:hAnsi="Symbol" w:hint="default"/>
+      </w:rPr>
+    </w:lvl>
+    <w:lvl w:ilvl="1" w:tplc="08090003" w:tentative="1">
+      <w:start w:val="1"/>
+      <w:numFmt w:val="bullet"/>
+      <w:lvlText w:val="o"/>
+      <w:lvlJc w:val="left"/>
+      <w:pPr>
+        <w:ind w:left="1440" w:hanging="360"/>
+      </w:pPr>
+      <w:rPr>
+        <w:rFonts w:ascii="Courier New" w:hAnsi="Courier New" w:cs="Courier New" w:hint="default"/>
+      </w:rPr>
+    </w:lvl>
+    <w:lvl w:ilvl="2" w:tplc="08090005" w:tentative="1">
+      <w:start w:val="1"/>
+      <w:numFmt w:val="bullet"/>
+      <w:lvlText w:val=""/>
+      <w:lvlJc w:val="left"/>
+      <w:pPr>
+        <w:ind w:left="2160" w:hanging="360"/>
+      </w:pPr>
+      <w:rPr>
+        <w:rFonts w:ascii="Wingdings" w:hAnsi="Wingdings" w:hint="default"/>
+      </w:rPr>
+    </w:lvl>
+    <w:lvl w:ilvl="3" w:tplc="08090001" w:tentative="1">
+      <w:start w:val="1"/>
+      <w:numFmt w:val="bullet"/>
+      <w:lvlText w:val=""/>
+      <w:lvlJc w:val="left"/>
+      <w:pPr>
+        <w:ind w:left="2880" w:hanging="360"/>
+      </w:pPr>
+      <w:rPr>
+        <w:rFonts w:ascii="Symbol" w:hAnsi="Symbol" w:hint="default"/>
+      </w:rPr>
+    </w:lvl>
+    <w:lvl w:ilvl="4" w:tplc="08090003" w:tentative="1">
+      <w:start w:val="1"/>
+      <w:numFmt w:val="bullet"/>
+      <w:lvlText w:val="o"/>
+      <w:lvlJc w:val="left"/>
+      <w:pPr>
+        <w:ind w:left="3600" w:hanging="360"/>
+      </w:pPr>
+      <w:rPr>
+        <w:rFonts w:ascii="Courier New" w:hAnsi="Courier New" w:cs="Courier New" w:hint="default"/>
+      </w:rPr>
+    </w:lvl>
+    <w:lvl w:ilvl="5" w:tplc="08090005" w:tentative="1">
+      <w:start w:val="1"/>
+      <w:numFmt w:val="bullet"/>
+      <w:lvlText w:val=""/>
+      <w:lvlJc w:val="left"/>
+      <w:pPr>
+        <w:ind w:left="4320" w:hanging="360"/>
+      </w:pPr>
+      <w:rPr>
+        <w:rFonts w:ascii="Wingdings" w:hAnsi="Wingdings" w:hint="default"/>
+      </w:rPr>
+    </w:lvl>
+    <w:lvl w:ilvl="6" w:tplc="08090001" w:tentative="1">
+      <w:start w:val="1"/>
+      <w:numFmt w:val="bullet"/>
+      <w:lvlText w:val=""/>
+      <w:lvlJc w:val="left"/>
+      <w:pPr>
+        <w:ind w:left="5040" w:hanging="360"/>
+      </w:pPr>
+      <w:rPr>
+        <w:rFonts w:ascii="Symbol" w:hAnsi="Symbol" w:hint="default"/>
+      </w:rPr>
+    </w:lvl>
+    <w:lvl w:ilvl="7" w:tplc="08090003" w:tentative="1">
+      <w:start w:val="1"/>
+      <w:numFmt w:val="bullet"/>
+      <w:lvlText w:val="o"/>
+      <w:lvlJc w:val="left"/>
+      <w:pPr>
+        <w:ind w:left="5760" w:hanging="360"/>
+      </w:pPr>
+      <w:rPr>
+        <w:rFonts w:ascii="Courier New" w:hAnsi="Courier New" w:cs="Courier New" w:hint="default"/>
+      </w:rPr>
+    </w:lvl>
+    <w:lvl w:ilvl="8" w:tplc="08090005" w:tentative="1">
+      <w:start w:val="1"/>
+      <w:numFmt w:val="bullet"/>
+      <w:lvlText w:val=""/>
+      <w:lvlJc w:val="left"/>
+      <w:pPr>
+        <w:ind w:left="6480" w:hanging="360"/>
+      </w:pPr>
+      <w:rPr>
+        <w:rFonts w:ascii="Wingdings" w:hAnsi="Wingdings" w:hint="default"/>
+      </w:rPr>
+    </w:lvl>
+  </w:abstractNum>
+  <w:abstractNum w:abstractNumId="7" w15:restartNumberingAfterBreak="0">
     <w:nsid w:val="45730148"/>
     <w:multiLevelType w:val="hybridMultilevel"/>
     <w:tmpl w:val="A03A65A4"/>
@@ -9847,7 +10211,7 @@
       </w:pPr>
     </w:lvl>
   </w:abstractNum>
-  <w:abstractNum w:abstractNumId="7" w15:restartNumberingAfterBreak="0">
+  <w:abstractNum w:abstractNumId="8" w15:restartNumberingAfterBreak="0">
     <w:nsid w:val="665C2DEF"/>
     <w:multiLevelType w:val="multilevel"/>
     <w:tmpl w:val="C2DAC30E"/>
@@ -9958,6 +10322,119 @@
         </w:tabs>
         <w:ind w:left="6480" w:hanging="360"/>
       </w:pPr>
+    </w:lvl>
+  </w:abstractNum>
+  <w:abstractNum w:abstractNumId="9" w15:restartNumberingAfterBreak="0">
+    <w:nsid w:val="71675A5C"/>
+    <w:multiLevelType w:val="hybridMultilevel"/>
+    <w:tmpl w:val="8F16E9BE"/>
+    <w:lvl w:ilvl="0" w:tplc="08090001">
+      <w:start w:val="1"/>
+      <w:numFmt w:val="bullet"/>
+      <w:lvlText w:val=""/>
+      <w:lvlJc w:val="left"/>
+      <w:pPr>
+        <w:ind w:left="720" w:hanging="360"/>
+      </w:pPr>
+      <w:rPr>
+        <w:rFonts w:ascii="Symbol" w:hAnsi="Symbol" w:hint="default"/>
+      </w:rPr>
+    </w:lvl>
+    <w:lvl w:ilvl="1" w:tplc="08090003" w:tentative="1">
+      <w:start w:val="1"/>
+      <w:numFmt w:val="bullet"/>
+      <w:lvlText w:val="o"/>
+      <w:lvlJc w:val="left"/>
+      <w:pPr>
+        <w:ind w:left="1440" w:hanging="360"/>
+      </w:pPr>
+      <w:rPr>
+        <w:rFonts w:ascii="Courier New" w:hAnsi="Courier New" w:cs="Courier New" w:hint="default"/>
+      </w:rPr>
+    </w:lvl>
+    <w:lvl w:ilvl="2" w:tplc="08090005" w:tentative="1">
+      <w:start w:val="1"/>
+      <w:numFmt w:val="bullet"/>
+      <w:lvlText w:val=""/>
+      <w:lvlJc w:val="left"/>
+      <w:pPr>
+        <w:ind w:left="2160" w:hanging="360"/>
+      </w:pPr>
+      <w:rPr>
+        <w:rFonts w:ascii="Wingdings" w:hAnsi="Wingdings" w:hint="default"/>
+      </w:rPr>
+    </w:lvl>
+    <w:lvl w:ilvl="3" w:tplc="08090001" w:tentative="1">
+      <w:start w:val="1"/>
+      <w:numFmt w:val="bullet"/>
+      <w:lvlText w:val=""/>
+      <w:lvlJc w:val="left"/>
+      <w:pPr>
+        <w:ind w:left="2880" w:hanging="360"/>
+      </w:pPr>
+      <w:rPr>
+        <w:rFonts w:ascii="Symbol" w:hAnsi="Symbol" w:hint="default"/>
+      </w:rPr>
+    </w:lvl>
+    <w:lvl w:ilvl="4" w:tplc="08090003" w:tentative="1">
+      <w:start w:val="1"/>
+      <w:numFmt w:val="bullet"/>
+      <w:lvlText w:val="o"/>
+      <w:lvlJc w:val="left"/>
+      <w:pPr>
+        <w:ind w:left="3600" w:hanging="360"/>
+      </w:pPr>
+      <w:rPr>
+        <w:rFonts w:ascii="Courier New" w:hAnsi="Courier New" w:cs="Courier New" w:hint="default"/>
+      </w:rPr>
+    </w:lvl>
+    <w:lvl w:ilvl="5" w:tplc="08090005" w:tentative="1">
+      <w:start w:val="1"/>
+      <w:numFmt w:val="bullet"/>
+      <w:lvlText w:val=""/>
+      <w:lvlJc w:val="left"/>
+      <w:pPr>
+        <w:ind w:left="4320" w:hanging="360"/>
+      </w:pPr>
+      <w:rPr>
+        <w:rFonts w:ascii="Wingdings" w:hAnsi="Wingdings" w:hint="default"/>
+      </w:rPr>
+    </w:lvl>
+    <w:lvl w:ilvl="6" w:tplc="08090001" w:tentative="1">
+      <w:start w:val="1"/>
+      <w:numFmt w:val="bullet"/>
+      <w:lvlText w:val=""/>
+      <w:lvlJc w:val="left"/>
+      <w:pPr>
+        <w:ind w:left="5040" w:hanging="360"/>
+      </w:pPr>
+      <w:rPr>
+        <w:rFonts w:ascii="Symbol" w:hAnsi="Symbol" w:hint="default"/>
+      </w:rPr>
+    </w:lvl>
+    <w:lvl w:ilvl="7" w:tplc="08090003" w:tentative="1">
+      <w:start w:val="1"/>
+      <w:numFmt w:val="bullet"/>
+      <w:lvlText w:val="o"/>
+      <w:lvlJc w:val="left"/>
+      <w:pPr>
+        <w:ind w:left="5760" w:hanging="360"/>
+      </w:pPr>
+      <w:rPr>
+        <w:rFonts w:ascii="Courier New" w:hAnsi="Courier New" w:cs="Courier New" w:hint="default"/>
+      </w:rPr>
+    </w:lvl>
+    <w:lvl w:ilvl="8" w:tplc="08090005" w:tentative="1">
+      <w:start w:val="1"/>
+      <w:numFmt w:val="bullet"/>
+      <w:lvlText w:val=""/>
+      <w:lvlJc w:val="left"/>
+      <w:pPr>
+        <w:ind w:left="6480" w:hanging="360"/>
+      </w:pPr>
+      <w:rPr>
+        <w:rFonts w:ascii="Wingdings" w:hAnsi="Wingdings" w:hint="default"/>
+      </w:rPr>
     </w:lvl>
   </w:abstractNum>
   <w:num w:numId="1" w16cid:durableId="743189874">
@@ -9967,7 +10444,7 @@
     <w:abstractNumId w:val="3"/>
   </w:num>
   <w:num w:numId="3" w16cid:durableId="55056702">
-    <w:abstractNumId w:val="6"/>
+    <w:abstractNumId w:val="7"/>
   </w:num>
   <w:num w:numId="4" w16cid:durableId="1756777846">
     <w:abstractNumId w:val="2"/>
@@ -10009,7 +10486,13 @@
     <w:abstractNumId w:val="1"/>
   </w:num>
   <w:num w:numId="8" w16cid:durableId="1111171860">
-    <w:abstractNumId w:val="7"/>
+    <w:abstractNumId w:val="8"/>
+  </w:num>
+  <w:num w:numId="9" w16cid:durableId="1191453686">
+    <w:abstractNumId w:val="6"/>
+  </w:num>
+  <w:num w:numId="10" w16cid:durableId="1030455200">
+    <w:abstractNumId w:val="9"/>
   </w:num>
 </w:numbering>
 </file>

</xml_diff>

<commit_message>
last commit of 1st DB lab
</commit_message>
<xml_diff>
--- a/DB/lab_1/report.docx
+++ b/DB/lab_1/report.docx
@@ -1874,25 +1874,6 @@
     <w:p>
       <w:pPr>
         <w:pStyle w:val="ListParagraph"/>
-        <w:numPr>
-          <w:ilvl w:val="0"/>
-          <w:numId w:val="10"/>
-        </w:numPr>
-        <w:rPr>
-          <w:rFonts w:ascii="Arial" w:hAnsi="Arial" w:cs="Arial"/>
-          <w:lang w:val="en-RU"/>
-        </w:rPr>
-      </w:pPr>
-      <w:r>
-        <w:rPr>
-          <w:rFonts w:ascii="Arial" w:hAnsi="Arial" w:cs="Arial"/>
-        </w:rPr>
-        <w:t>Результат</w:t>
-      </w:r>
-    </w:p>
-    <w:p>
-      <w:pPr>
-        <w:pStyle w:val="ListParagraph"/>
         <w:rPr>
           <w:rFonts w:ascii="Arial" w:hAnsi="Arial" w:cs="Arial"/>
           <w:lang w:val="en-RU"/>
@@ -1993,10 +1974,10 @@
           <w:noProof/>
         </w:rPr>
         <w:drawing>
-          <wp:inline distT="0" distB="0" distL="0" distR="0" wp14:anchorId="4061B11B" wp14:editId="5A13C877">
-            <wp:extent cx="4892512" cy="4973417"/>
-            <wp:effectExtent l="0" t="0" r="0" b="5080"/>
-            <wp:docPr id="463567807" name="Picture 6"/>
+          <wp:inline distT="0" distB="0" distL="0" distR="0" wp14:anchorId="04354430" wp14:editId="789688EA">
+            <wp:extent cx="4553581" cy="4754880"/>
+            <wp:effectExtent l="0" t="0" r="6350" b="0"/>
+            <wp:docPr id="2103490874" name="Picture 11"/>
             <wp:cNvGraphicFramePr>
               <a:graphicFrameLocks xmlns:a="http://schemas.openxmlformats.org/drawingml/2006/main" noChangeAspect="1"/>
             </wp:cNvGraphicFramePr>
@@ -2004,7 +1985,7 @@
               <a:graphicData uri="http://schemas.openxmlformats.org/drawingml/2006/picture">
                 <pic:pic xmlns:pic="http://schemas.openxmlformats.org/drawingml/2006/picture">
                   <pic:nvPicPr>
-                    <pic:cNvPr id="463567807" name="Picture 463567807"/>
+                    <pic:cNvPr id="2103490874" name="Picture 2103490874"/>
                     <pic:cNvPicPr/>
                   </pic:nvPicPr>
                   <pic:blipFill>
@@ -2022,7 +2003,7 @@
                   <pic:spPr>
                     <a:xfrm>
                       <a:off x="0" y="0"/>
-                      <a:ext cx="4976288" cy="5058578"/>
+                      <a:ext cx="4588606" cy="4791453"/>
                     </a:xfrm>
                     <a:prstGeom prst="rect">
                       <a:avLst/>
@@ -2063,10 +2044,10 @@
           <w:noProof/>
         </w:rPr>
         <w:drawing>
-          <wp:inline distT="0" distB="0" distL="0" distR="0" wp14:anchorId="4D98B050" wp14:editId="001FABF0">
-            <wp:extent cx="6447934" cy="4041065"/>
-            <wp:effectExtent l="0" t="0" r="3810" b="0"/>
-            <wp:docPr id="92213670" name="Picture 7"/>
+          <wp:inline distT="0" distB="0" distL="0" distR="0" wp14:anchorId="17D74898" wp14:editId="192697B4">
+            <wp:extent cx="6437376" cy="4248768"/>
+            <wp:effectExtent l="0" t="0" r="1905" b="6350"/>
+            <wp:docPr id="1719813692" name="Picture 12"/>
             <wp:cNvGraphicFramePr>
               <a:graphicFrameLocks xmlns:a="http://schemas.openxmlformats.org/drawingml/2006/main" noChangeAspect="1"/>
             </wp:cNvGraphicFramePr>
@@ -2074,7 +2055,7 @@
               <a:graphicData uri="http://schemas.openxmlformats.org/drawingml/2006/picture">
                 <pic:pic xmlns:pic="http://schemas.openxmlformats.org/drawingml/2006/picture">
                   <pic:nvPicPr>
-                    <pic:cNvPr id="92213670" name="Picture 92213670"/>
+                    <pic:cNvPr id="1719813692" name="Picture 1719813692"/>
                     <pic:cNvPicPr/>
                   </pic:nvPicPr>
                   <pic:blipFill>
@@ -2092,7 +2073,7 @@
                   <pic:spPr>
                     <a:xfrm>
                       <a:off x="0" y="0"/>
-                      <a:ext cx="6485631" cy="4064690"/>
+                      <a:ext cx="6449621" cy="4256850"/>
                     </a:xfrm>
                     <a:prstGeom prst="rect">
                       <a:avLst/>
@@ -3690,6 +3671,106 @@
           <w:szCs w:val="20"/>
           <w:lang w:val="en-RU" w:eastAsia="en-GB" w:bidi="ar-SA"/>
         </w:rPr>
+        <w:t xml:space="preserve">UNIQUE </w:t>
+      </w:r>
+      <w:r>
+        <w:rPr>
+          <w:rFonts w:ascii="Courier New" w:eastAsia="Times New Roman" w:hAnsi="Courier New" w:cs="Courier New"/>
+          <w:color w:val="080808"/>
+          <w:kern w:val="0"/>
+          <w:sz w:val="20"/>
+          <w:szCs w:val="20"/>
+          <w:lang w:val="en-RU" w:eastAsia="en-GB" w:bidi="ar-SA"/>
+        </w:rPr>
+        <w:t>(</w:t>
+      </w:r>
+      <w:r>
+        <w:rPr>
+          <w:rFonts w:ascii="Courier New" w:eastAsia="Times New Roman" w:hAnsi="Courier New" w:cs="Courier New"/>
+          <w:color w:val="871094"/>
+          <w:kern w:val="0"/>
+          <w:sz w:val="20"/>
+          <w:szCs w:val="20"/>
+          <w:lang w:val="en-RU" w:eastAsia="en-GB" w:bidi="ar-SA"/>
+        </w:rPr>
+        <w:t>industry</w:t>
+      </w:r>
+      <w:r>
+        <w:rPr>
+          <w:rFonts w:ascii="Courier New" w:eastAsia="Times New Roman" w:hAnsi="Courier New" w:cs="Courier New"/>
+          <w:color w:val="080808"/>
+          <w:kern w:val="0"/>
+          <w:sz w:val="20"/>
+          <w:szCs w:val="20"/>
+          <w:lang w:val="en-RU" w:eastAsia="en-GB" w:bidi="ar-SA"/>
+        </w:rPr>
+        <w:t xml:space="preserve">, </w:t>
+      </w:r>
+      <w:r>
+        <w:rPr>
+          <w:rFonts w:ascii="Courier New" w:eastAsia="Times New Roman" w:hAnsi="Courier New" w:cs="Courier New"/>
+          <w:color w:val="871094"/>
+          <w:kern w:val="0"/>
+          <w:sz w:val="20"/>
+          <w:szCs w:val="20"/>
+          <w:lang w:val="en-RU" w:eastAsia="en-GB" w:bidi="ar-SA"/>
+        </w:rPr>
+        <w:t>name</w:t>
+      </w:r>
+      <w:r>
+        <w:rPr>
+          <w:rFonts w:ascii="Courier New" w:eastAsia="Times New Roman" w:hAnsi="Courier New" w:cs="Courier New"/>
+          <w:color w:val="080808"/>
+          <w:kern w:val="0"/>
+          <w:sz w:val="20"/>
+          <w:szCs w:val="20"/>
+          <w:lang w:val="en-RU" w:eastAsia="en-GB" w:bidi="ar-SA"/>
+        </w:rPr>
+        <w:t xml:space="preserve">, </w:t>
+      </w:r>
+      <w:r>
+        <w:rPr>
+          <w:rFonts w:ascii="Courier New" w:eastAsia="Times New Roman" w:hAnsi="Courier New" w:cs="Courier New"/>
+          <w:color w:val="871094"/>
+          <w:kern w:val="0"/>
+          <w:sz w:val="20"/>
+          <w:szCs w:val="20"/>
+          <w:lang w:val="en-RU" w:eastAsia="en-GB" w:bidi="ar-SA"/>
+        </w:rPr>
+        <w:t>planned_start_date</w:t>
+      </w:r>
+      <w:r>
+        <w:rPr>
+          <w:rFonts w:ascii="Courier New" w:eastAsia="Times New Roman" w:hAnsi="Courier New" w:cs="Courier New"/>
+          <w:color w:val="080808"/>
+          <w:kern w:val="0"/>
+          <w:sz w:val="20"/>
+          <w:szCs w:val="20"/>
+          <w:lang w:val="en-RU" w:eastAsia="en-GB" w:bidi="ar-SA"/>
+        </w:rPr>
+        <w:t>),</w:t>
+      </w:r>
+      <w:r>
+        <w:rPr>
+          <w:rFonts w:ascii="Courier New" w:eastAsia="Times New Roman" w:hAnsi="Courier New" w:cs="Courier New"/>
+          <w:color w:val="080808"/>
+          <w:kern w:val="0"/>
+          <w:sz w:val="20"/>
+          <w:szCs w:val="20"/>
+          <w:lang w:val="en-RU" w:eastAsia="en-GB" w:bidi="ar-SA"/>
+        </w:rPr>
+        <w:br/>
+        <w:t xml:space="preserve">  </w:t>
+      </w:r>
+      <w:r>
+        <w:rPr>
+          <w:rFonts w:ascii="Courier New" w:eastAsia="Times New Roman" w:hAnsi="Courier New" w:cs="Courier New"/>
+          <w:color w:val="0033B3"/>
+          <w:kern w:val="0"/>
+          <w:sz w:val="20"/>
+          <w:szCs w:val="20"/>
+          <w:lang w:val="en-RU" w:eastAsia="en-GB" w:bidi="ar-SA"/>
+        </w:rPr>
         <w:t xml:space="preserve">CHECK </w:t>
       </w:r>
       <w:r>
@@ -3701,6 +3782,72 @@
           <w:szCs w:val="20"/>
           <w:lang w:val="en-RU" w:eastAsia="en-GB" w:bidi="ar-SA"/>
         </w:rPr>
+        <w:t>((</w:t>
+      </w:r>
+      <w:r>
+        <w:rPr>
+          <w:rFonts w:ascii="Courier New" w:eastAsia="Times New Roman" w:hAnsi="Courier New" w:cs="Courier New"/>
+          <w:color w:val="871094"/>
+          <w:kern w:val="0"/>
+          <w:sz w:val="20"/>
+          <w:szCs w:val="20"/>
+          <w:lang w:val="en-RU" w:eastAsia="en-GB" w:bidi="ar-SA"/>
+        </w:rPr>
+        <w:t xml:space="preserve">planned_end_date </w:t>
+      </w:r>
+      <w:r>
+        <w:rPr>
+          <w:rFonts w:ascii="Courier New" w:eastAsia="Times New Roman" w:hAnsi="Courier New" w:cs="Courier New"/>
+          <w:color w:val="080808"/>
+          <w:kern w:val="0"/>
+          <w:sz w:val="20"/>
+          <w:szCs w:val="20"/>
+          <w:lang w:val="en-RU" w:eastAsia="en-GB" w:bidi="ar-SA"/>
+        </w:rPr>
+        <w:t xml:space="preserve">&gt; </w:t>
+      </w:r>
+      <w:r>
+        <w:rPr>
+          <w:rFonts w:ascii="Courier New" w:eastAsia="Times New Roman" w:hAnsi="Courier New" w:cs="Courier New"/>
+          <w:color w:val="871094"/>
+          <w:kern w:val="0"/>
+          <w:sz w:val="20"/>
+          <w:szCs w:val="20"/>
+          <w:lang w:val="en-RU" w:eastAsia="en-GB" w:bidi="ar-SA"/>
+        </w:rPr>
+        <w:t>planned_start_date</w:t>
+      </w:r>
+      <w:r>
+        <w:rPr>
+          <w:rFonts w:ascii="Courier New" w:eastAsia="Times New Roman" w:hAnsi="Courier New" w:cs="Courier New"/>
+          <w:color w:val="080808"/>
+          <w:kern w:val="0"/>
+          <w:sz w:val="20"/>
+          <w:szCs w:val="20"/>
+          <w:lang w:val="en-RU" w:eastAsia="en-GB" w:bidi="ar-SA"/>
+        </w:rPr>
+        <w:t xml:space="preserve">) </w:t>
+      </w:r>
+      <w:r>
+        <w:rPr>
+          <w:rFonts w:ascii="Courier New" w:eastAsia="Times New Roman" w:hAnsi="Courier New" w:cs="Courier New"/>
+          <w:color w:val="0033B3"/>
+          <w:kern w:val="0"/>
+          <w:sz w:val="20"/>
+          <w:szCs w:val="20"/>
+          <w:lang w:val="en-RU" w:eastAsia="en-GB" w:bidi="ar-SA"/>
+        </w:rPr>
+        <w:t xml:space="preserve">AND </w:t>
+      </w:r>
+      <w:r>
+        <w:rPr>
+          <w:rFonts w:ascii="Courier New" w:eastAsia="Times New Roman" w:hAnsi="Courier New" w:cs="Courier New"/>
+          <w:color w:val="080808"/>
+          <w:kern w:val="0"/>
+          <w:sz w:val="20"/>
+          <w:szCs w:val="20"/>
+          <w:lang w:val="en-RU" w:eastAsia="en-GB" w:bidi="ar-SA"/>
+        </w:rPr>
         <w:t>(</w:t>
       </w:r>
       <w:r>
@@ -3712,7 +3859,7 @@
           <w:szCs w:val="20"/>
           <w:lang w:val="en-RU" w:eastAsia="en-GB" w:bidi="ar-SA"/>
         </w:rPr>
-        <w:t xml:space="preserve">planned_end_date </w:t>
+        <w:t xml:space="preserve">end_date </w:t>
       </w:r>
       <w:r>
         <w:rPr>
@@ -3734,18 +3881,18 @@
           <w:szCs w:val="20"/>
           <w:lang w:val="en-RU" w:eastAsia="en-GB" w:bidi="ar-SA"/>
         </w:rPr>
-        <w:t>planned_start_date</w:t>
-      </w:r>
-      <w:r>
-        <w:rPr>
-          <w:rFonts w:ascii="Courier New" w:eastAsia="Times New Roman" w:hAnsi="Courier New" w:cs="Courier New"/>
-          <w:color w:val="080808"/>
-          <w:kern w:val="0"/>
-          <w:sz w:val="20"/>
-          <w:szCs w:val="20"/>
-          <w:lang w:val="en-RU" w:eastAsia="en-GB" w:bidi="ar-SA"/>
-        </w:rPr>
-        <w:t>)</w:t>
+        <w:t>start_date</w:t>
+      </w:r>
+      <w:r>
+        <w:rPr>
+          <w:rFonts w:ascii="Courier New" w:eastAsia="Times New Roman" w:hAnsi="Courier New" w:cs="Courier New"/>
+          <w:color w:val="080808"/>
+          <w:kern w:val="0"/>
+          <w:sz w:val="20"/>
+          <w:szCs w:val="20"/>
+          <w:lang w:val="en-RU" w:eastAsia="en-GB" w:bidi="ar-SA"/>
+        </w:rPr>
+        <w:t>))</w:t>
       </w:r>
       <w:r>
         <w:rPr>
@@ -5364,6 +5511,17 @@
           <w:lang w:val="en-RU" w:eastAsia="en-GB" w:bidi="ar-SA"/>
         </w:rPr>
         <w:br/>
+      </w:r>
+      <w:r>
+        <w:rPr>
+          <w:rFonts w:ascii="Courier New" w:eastAsia="Times New Roman" w:hAnsi="Courier New" w:cs="Courier New"/>
+          <w:color w:val="080808"/>
+          <w:kern w:val="0"/>
+          <w:sz w:val="20"/>
+          <w:szCs w:val="20"/>
+          <w:lang w:val="en-RU" w:eastAsia="en-GB" w:bidi="ar-SA"/>
+        </w:rPr>
+        <w:lastRenderedPageBreak/>
         <w:t xml:space="preserve">  </w:t>
       </w:r>
       <w:r>
@@ -5464,7 +5622,6 @@
           <w:szCs w:val="20"/>
           <w:lang w:val="en-RU" w:eastAsia="en-GB" w:bidi="ar-SA"/>
         </w:rPr>
-        <w:lastRenderedPageBreak/>
         <w:br/>
       </w:r>
       <w:r>
@@ -9251,94 +9408,8 @@
           <w:szCs w:val="20"/>
           <w:lang w:val="en-RU" w:eastAsia="en-GB" w:bidi="ar-SA"/>
         </w:rPr>
-        <w:t>)</w:t>
-      </w:r>
-      <w:r>
-        <w:rPr>
-          <w:rFonts w:ascii="Courier New" w:eastAsia="Times New Roman" w:hAnsi="Courier New" w:cs="Courier New"/>
-          <w:color w:val="080808"/>
-          <w:kern w:val="0"/>
-          <w:sz w:val="20"/>
-          <w:szCs w:val="20"/>
-          <w:lang w:val="en-RU" w:eastAsia="en-GB" w:bidi="ar-SA"/>
-        </w:rPr>
-        <w:br/>
-      </w:r>
-      <w:r>
-        <w:rPr>
-          <w:rFonts w:ascii="Courier New" w:eastAsia="Times New Roman" w:hAnsi="Courier New" w:cs="Courier New"/>
-          <w:color w:val="080808"/>
-          <w:kern w:val="0"/>
-          <w:sz w:val="20"/>
-          <w:szCs w:val="20"/>
-          <w:lang w:val="en-RU" w:eastAsia="en-GB" w:bidi="ar-SA"/>
-        </w:rPr>
-        <w:br/>
-      </w:r>
-      <w:r>
-        <w:rPr>
-          <w:rFonts w:ascii="Courier New" w:eastAsia="Times New Roman" w:hAnsi="Courier New" w:cs="Courier New"/>
-          <w:color w:val="0033B3"/>
-          <w:kern w:val="0"/>
-          <w:sz w:val="20"/>
-          <w:szCs w:val="20"/>
-          <w:lang w:val="en-RU" w:eastAsia="en-GB" w:bidi="ar-SA"/>
-        </w:rPr>
-        <w:t xml:space="preserve">SELECT </w:t>
-      </w:r>
-      <w:r>
-        <w:rPr>
-          <w:rFonts w:ascii="Courier New" w:eastAsia="Times New Roman" w:hAnsi="Courier New" w:cs="Courier New"/>
-          <w:i/>
-          <w:iCs/>
-          <w:color w:val="080808"/>
-          <w:kern w:val="0"/>
-          <w:sz w:val="20"/>
-          <w:szCs w:val="20"/>
-          <w:lang w:val="en-RU" w:eastAsia="en-GB" w:bidi="ar-SA"/>
-        </w:rPr>
-        <w:t xml:space="preserve">* </w:t>
-      </w:r>
-      <w:r>
-        <w:rPr>
-          <w:rFonts w:ascii="Courier New" w:eastAsia="Times New Roman" w:hAnsi="Courier New" w:cs="Courier New"/>
-          <w:color w:val="0033B3"/>
-          <w:kern w:val="0"/>
-          <w:sz w:val="20"/>
-          <w:szCs w:val="20"/>
-          <w:lang w:val="en-RU" w:eastAsia="en-GB" w:bidi="ar-SA"/>
-        </w:rPr>
-        <w:t xml:space="preserve">FROM </w:t>
-      </w:r>
-      <w:r>
-        <w:rPr>
-          <w:rFonts w:ascii="Courier New" w:eastAsia="Times New Roman" w:hAnsi="Courier New" w:cs="Courier New"/>
-          <w:color w:val="000000"/>
-          <w:kern w:val="0"/>
-          <w:sz w:val="20"/>
-          <w:szCs w:val="20"/>
-          <w:lang w:val="en-RU" w:eastAsia="en-GB" w:bidi="ar-SA"/>
-        </w:rPr>
-        <w:t>task</w:t>
-      </w:r>
-      <w:r>
-        <w:rPr>
-          <w:rFonts w:ascii="Courier New" w:eastAsia="Times New Roman" w:hAnsi="Courier New" w:cs="Courier New"/>
-          <w:color w:val="080808"/>
-          <w:kern w:val="0"/>
-          <w:sz w:val="20"/>
-          <w:szCs w:val="20"/>
-          <w:lang w:val="en-RU" w:eastAsia="en-GB" w:bidi="ar-SA"/>
-        </w:rPr>
-        <w:t>;</w:t>
-      </w:r>
-    </w:p>
-    <w:p>
-      <w:pPr>
-        <w:rPr>
-          <w:lang w:val="en-RU"/>
-        </w:rPr>
-      </w:pPr>
+        <w:t>);</w:t>
+      </w:r>
     </w:p>
     <w:p>
       <w:pPr>

</xml_diff>